<commit_message>
Modifiche documentazione e codice
Migliore del codice e correzioni sulla documentazione
</commit_message>
<xml_diff>
--- a/doc/template-documentazione-progetto.docx
+++ b/doc/template-documentazione-progetto.docx
@@ -277,7 +277,7 @@
               </mc:Choice>
               <mc:Fallback>
                 <w:pict>
-                  <v:line w14:anchorId="1CED832B" id="Connettore diritto 42" o:spid="_x0000_s1026" style="position:absolute;z-index:251655680;visibility:visible;mso-wrap-style:square;mso-width-percent:0;mso-wrap-distance-left:9pt;mso-wrap-distance-top:0;mso-wrap-distance-right:9pt;mso-wrap-distance-bottom:0;mso-position-horizontal:absolute;mso-position-horizontal-relative:text;mso-position-vertical:absolute;mso-position-vertical-relative:text;mso-width-percent:0;mso-width-relative:margin" from=".15pt,.6pt" to="425.55pt,.6pt" o:gfxdata="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" strokecolor="#4472c4 [3204]" strokeweight="1.75pt">
+                  <v:line w14:anchorId="3260B08C" id="Connettore diritto 42" o:spid="_x0000_s1026" style="position:absolute;z-index:251655680;visibility:visible;mso-wrap-style:square;mso-width-percent:0;mso-wrap-distance-left:9pt;mso-wrap-distance-top:0;mso-wrap-distance-right:9pt;mso-wrap-distance-bottom:0;mso-position-horizontal:absolute;mso-position-horizontal-relative:text;mso-position-vertical:absolute;mso-position-vertical-relative:text;mso-width-percent:0;mso-width-relative:margin" from=".15pt,.6pt" to="425.55pt,.6pt" o:gfxdata="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" strokecolor="#4472c4 [3204]" strokeweight="1.75pt">
                     <v:stroke joinstyle="miter"/>
                   </v:line>
                 </w:pict>
@@ -1041,7 +1041,7 @@
               </mc:Choice>
               <mc:Fallback>
                 <w:pict>
-                  <v:line w14:anchorId="20E813FE" id="Connettore diritto 43" o:spid="_x0000_s1026" style="position:absolute;z-index:251695616;visibility:visible;mso-wrap-style:square;mso-width-percent:0;mso-wrap-distance-left:9pt;mso-wrap-distance-top:0;mso-wrap-distance-right:9pt;mso-wrap-distance-bottom:0;mso-position-horizontal:absolute;mso-position-horizontal-relative:text;mso-position-vertical:absolute;mso-position-vertical-relative:text;mso-width-percent:0;mso-width-relative:margin" from=".15pt,6.05pt" to="425.55pt,6.05pt" o:gfxdata="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" strokecolor="#4472c4 [3204]" strokeweight="1.5pt">
+                  <v:line w14:anchorId="5F1F5EA6" id="Connettore diritto 43" o:spid="_x0000_s1026" style="position:absolute;z-index:251695616;visibility:visible;mso-wrap-style:square;mso-width-percent:0;mso-wrap-distance-left:9pt;mso-wrap-distance-top:0;mso-wrap-distance-right:9pt;mso-wrap-distance-bottom:0;mso-position-horizontal:absolute;mso-position-horizontal-relative:text;mso-position-vertical:absolute;mso-position-vertical-relative:text;mso-width-percent:0;mso-width-relative:margin" from=".15pt,6.05pt" to="425.55pt,6.05pt" o:gfxdata="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" strokecolor="#4472c4 [3204]" strokeweight="1.5pt">
                     <v:stroke joinstyle="miter"/>
                   </v:line>
                 </w:pict>
@@ -2306,7 +2306,19 @@
         <w:rPr>
           <w:rFonts w:cstheme="minorHAnsi"/>
         </w:rPr>
-        <w:t xml:space="preserve">Anche la classe Bot eredita metodi e variabili dalla classe Giocatore. La differenza tra Umano e Bot è decisiva perché il Bot deve solo effettuare mosse sui pezzi presenti sulla scacchiera. Il Bot non effettua mosse intelligenti ma muore un pezzo che può muoversi in una cella scelta in modo randomico. Quindi la scelta del pezzo e della mossa del pezzo sono esclusivamente </w:t>
+        <w:t>Anche la classe Bot eredita metodi e variabili dalla classe Giocatore. La differenza tra Umano e Bot è decisiva perché il Bot deve solo effettuare mosse sui pezzi presenti sulla scacchiera. Il Bot non effettua mosse intelligenti ma muo</w:t>
+      </w:r>
+      <w:r>
+        <w:rPr>
+          <w:rFonts w:cstheme="minorHAnsi"/>
+        </w:rPr>
+        <w:t>ve</w:t>
+      </w:r>
+      <w:r>
+        <w:rPr>
+          <w:rFonts w:cstheme="minorHAnsi"/>
+        </w:rPr>
+        <w:t xml:space="preserve"> un pezzo che può muoversi in una cella scelta in modo randomico. Quindi la scelta del pezzo e della mossa del pezzo sono esclusivamente </w:t>
       </w:r>
       <w:r>
         <w:rPr>
@@ -7631,15 +7643,16 @@
 </file>
 
 <file path=customXml/item1.xml><?xml version="1.0" encoding="utf-8"?>
-<?mso-contentType ?>
-<FormTemplates xmlns="http://schemas.microsoft.com/sharepoint/v3/contenttype/forms">
-  <Display>DocumentLibraryForm</Display>
-  <Edit>DocumentLibraryForm</Edit>
-  <New>DocumentLibraryForm</New>
-</FormTemplates>
+<p:properties xmlns:p="http://schemas.microsoft.com/office/2006/metadata/properties" xmlns:xsi="http://www.w3.org/2001/XMLSchema-instance" xmlns:pc="http://schemas.microsoft.com/office/infopath/2007/PartnerControls">
+  <documentManagement/>
+</p:properties>
 </file>
 
 <file path=customXml/item2.xml><?xml version="1.0" encoding="utf-8"?>
+<b:Sources xmlns:b="http://schemas.openxmlformats.org/officeDocument/2006/bibliography" xmlns="http://schemas.openxmlformats.org/officeDocument/2006/bibliography" SelectedStyle="\APASixthEditionOfficeOnline.xsl" StyleName="APA" Version="6"/>
+</file>
+
+<file path=customXml/item3.xml><?xml version="1.0" encoding="utf-8"?>
 <ct:contentTypeSchema xmlns:ct="http://schemas.microsoft.com/office/2006/metadata/contentType" xmlns:ma="http://schemas.microsoft.com/office/2006/metadata/properties/metaAttributes" ct:_="" ma:_="" ma:contentTypeName="Documento" ma:contentTypeID="0x010100EC5AE4BB47ADB040B13A5770277872A9" ma:contentTypeVersion="2" ma:contentTypeDescription="Creare un nuovo documento." ma:contentTypeScope="" ma:versionID="ca7759a5f003f18dfc4f4bd63dcfc6bf">
   <xsd:schema xmlns:xsd="http://www.w3.org/2001/XMLSchema" xmlns:xs="http://www.w3.org/2001/XMLSchema" xmlns:p="http://schemas.microsoft.com/office/2006/metadata/properties" xmlns:ns2="8b6d770d-9fe2-4898-b015-a8d825ece434" targetNamespace="http://schemas.microsoft.com/office/2006/metadata/properties" ma:root="true" ma:fieldsID="674db32b5a8a0b375127f5d00a0a5732" ns2:_="">
     <xsd:import namespace="8b6d770d-9fe2-4898-b015-a8d825ece434"/>
@@ -7771,25 +7784,33 @@
 </ct:contentTypeSchema>
 </file>
 
-<file path=customXml/item3.xml><?xml version="1.0" encoding="utf-8"?>
-<b:Sources xmlns:b="http://schemas.openxmlformats.org/officeDocument/2006/bibliography" xmlns="http://schemas.openxmlformats.org/officeDocument/2006/bibliography" SelectedStyle="\APASixthEditionOfficeOnline.xsl" StyleName="APA" Version="6"/>
-</file>
-
 <file path=customXml/item4.xml><?xml version="1.0" encoding="utf-8"?>
-<p:properties xmlns:p="http://schemas.microsoft.com/office/2006/metadata/properties" xmlns:xsi="http://www.w3.org/2001/XMLSchema-instance" xmlns:pc="http://schemas.microsoft.com/office/infopath/2007/PartnerControls">
-  <documentManagement/>
-</p:properties>
+<?mso-contentType ?>
+<FormTemplates xmlns="http://schemas.microsoft.com/sharepoint/v3/contenttype/forms">
+  <Display>DocumentLibraryForm</Display>
+  <Edit>DocumentLibraryForm</Edit>
+  <New>DocumentLibraryForm</New>
+</FormTemplates>
 </file>
 
 <file path=customXml/itemProps1.xml><?xml version="1.0" encoding="utf-8"?>
-<ds:datastoreItem xmlns:ds="http://schemas.openxmlformats.org/officeDocument/2006/customXml" ds:itemID="{1EAFE88E-C664-4910-9D3E-159EF4530FAE}">
+<ds:datastoreItem xmlns:ds="http://schemas.openxmlformats.org/officeDocument/2006/customXml" ds:itemID="{CB5774A1-796C-4D34-A9F1-AF48B60CEA6C}">
   <ds:schemaRefs>
-    <ds:schemaRef ds:uri="http://schemas.microsoft.com/sharepoint/v3/contenttype/forms"/>
+    <ds:schemaRef ds:uri="http://schemas.microsoft.com/office/2006/metadata/properties"/>
+    <ds:schemaRef ds:uri="http://schemas.microsoft.com/office/infopath/2007/PartnerControls"/>
   </ds:schemaRefs>
 </ds:datastoreItem>
 </file>
 
 <file path=customXml/itemProps2.xml><?xml version="1.0" encoding="utf-8"?>
+<ds:datastoreItem xmlns:ds="http://schemas.openxmlformats.org/officeDocument/2006/customXml" ds:itemID="{393FEEA6-D434-4B28-B035-556EB66551F6}">
+  <ds:schemaRefs>
+    <ds:schemaRef ds:uri="http://schemas.openxmlformats.org/officeDocument/2006/bibliography"/>
+  </ds:schemaRefs>
+</ds:datastoreItem>
+</file>
+
+<file path=customXml/itemProps3.xml><?xml version="1.0" encoding="utf-8"?>
 <ds:datastoreItem xmlns:ds="http://schemas.openxmlformats.org/officeDocument/2006/customXml" ds:itemID="{5A528826-74E5-4468-BC55-A5660BCF0A4A}">
   <ds:schemaRefs>
     <ds:schemaRef ds:uri="http://schemas.microsoft.com/office/2006/metadata/contentType"/>
@@ -7807,19 +7828,10 @@
 </ds:datastoreItem>
 </file>
 
-<file path=customXml/itemProps3.xml><?xml version="1.0" encoding="utf-8"?>
-<ds:datastoreItem xmlns:ds="http://schemas.openxmlformats.org/officeDocument/2006/customXml" ds:itemID="{393FEEA6-D434-4B28-B035-556EB66551F6}">
+<file path=customXml/itemProps4.xml><?xml version="1.0" encoding="utf-8"?>
+<ds:datastoreItem xmlns:ds="http://schemas.openxmlformats.org/officeDocument/2006/customXml" ds:itemID="{1EAFE88E-C664-4910-9D3E-159EF4530FAE}">
   <ds:schemaRefs>
-    <ds:schemaRef ds:uri="http://schemas.openxmlformats.org/officeDocument/2006/bibliography"/>
-  </ds:schemaRefs>
-</ds:datastoreItem>
-</file>
-
-<file path=customXml/itemProps4.xml><?xml version="1.0" encoding="utf-8"?>
-<ds:datastoreItem xmlns:ds="http://schemas.openxmlformats.org/officeDocument/2006/customXml" ds:itemID="{CB5774A1-796C-4D34-A9F1-AF48B60CEA6C}">
-  <ds:schemaRefs>
-    <ds:schemaRef ds:uri="http://schemas.microsoft.com/office/2006/metadata/properties"/>
-    <ds:schemaRef ds:uri="http://schemas.microsoft.com/office/infopath/2007/PartnerControls"/>
+    <ds:schemaRef ds:uri="http://schemas.microsoft.com/sharepoint/v3/contenttype/forms"/>
   </ds:schemaRefs>
 </ds:datastoreItem>
 </file>
</xml_diff>

<commit_message>
Rimozione System.out.println e doc
</commit_message>
<xml_diff>
--- a/doc/template-documentazione-progetto.docx
+++ b/doc/template-documentazione-progetto.docx
@@ -277,7 +277,7 @@
               </mc:Choice>
               <mc:Fallback>
                 <w:pict>
-                  <v:line w14:anchorId="3260B08C" id="Connettore diritto 42" o:spid="_x0000_s1026" style="position:absolute;z-index:251655680;visibility:visible;mso-wrap-style:square;mso-width-percent:0;mso-wrap-distance-left:9pt;mso-wrap-distance-top:0;mso-wrap-distance-right:9pt;mso-wrap-distance-bottom:0;mso-position-horizontal:absolute;mso-position-horizontal-relative:text;mso-position-vertical:absolute;mso-position-vertical-relative:text;mso-width-percent:0;mso-width-relative:margin" from=".15pt,.6pt" to="425.55pt,.6pt" o:gfxdata="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" strokecolor="#4472c4 [3204]" strokeweight="1.75pt">
+                  <v:line w14:anchorId="2976D897" id="Connettore diritto 42" o:spid="_x0000_s1026" style="position:absolute;z-index:251655680;visibility:visible;mso-wrap-style:square;mso-width-percent:0;mso-wrap-distance-left:9pt;mso-wrap-distance-top:0;mso-wrap-distance-right:9pt;mso-wrap-distance-bottom:0;mso-position-horizontal:absolute;mso-position-horizontal-relative:text;mso-position-vertical:absolute;mso-position-vertical-relative:text;mso-width-percent:0;mso-width-relative:margin" from=".15pt,.6pt" to="425.55pt,.6pt" o:gfxdata="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" strokecolor="#4472c4 [3204]" strokeweight="1.75pt">
                     <v:stroke joinstyle="miter"/>
                   </v:line>
                 </w:pict>
@@ -324,7 +324,15 @@
               <w:sz w:val="44"/>
               <w:szCs w:val="44"/>
             </w:rPr>
-            <w:t>Scacchi-I</w:t>
+            <w:t>Scacchi-</w:t>
+          </w:r>
+          <w:proofErr w:type="spellStart"/>
+          <w:r>
+            <w:rPr>
+              <w:sz w:val="44"/>
+              <w:szCs w:val="44"/>
+            </w:rPr>
+            <w:t>I</w:t>
           </w:r>
           <w:r>
             <w:rPr>
@@ -340,6 +348,7 @@
             </w:rPr>
             <w:t>itardatari</w:t>
           </w:r>
+          <w:proofErr w:type="spellEnd"/>
         </w:p>
         <w:p>
           <w:pPr>
@@ -399,8 +408,18 @@
                     <w:b/>
                     <w:szCs w:val="22"/>
                   </w:rPr>
-                  <w:t>Membri del team</w:t>
+                  <w:t xml:space="preserve">Membri </w:t>
                 </w:r>
+                <w:proofErr w:type="gramStart"/>
+                <w:r>
+                  <w:rPr>
+                    <w:rFonts w:cstheme="minorHAnsi"/>
+                    <w:b/>
+                    <w:szCs w:val="22"/>
+                  </w:rPr>
+                  <w:t>del team</w:t>
+                </w:r>
+                <w:proofErr w:type="gramEnd"/>
               </w:p>
             </w:tc>
           </w:tr>
@@ -709,7 +728,25 @@
                     <w:color w:val="333399"/>
                     <w:szCs w:val="22"/>
                   </w:rPr>
-                  <w:t>De Vincentiis Miriam</w:t>
+                  <w:t xml:space="preserve">De </w:t>
+                </w:r>
+                <w:proofErr w:type="spellStart"/>
+                <w:r>
+                  <w:rPr>
+                    <w:rFonts w:cstheme="minorHAnsi"/>
+                    <w:color w:val="333399"/>
+                    <w:szCs w:val="22"/>
+                  </w:rPr>
+                  <w:t>Vincentiis</w:t>
+                </w:r>
+                <w:proofErr w:type="spellEnd"/>
+                <w:r>
+                  <w:rPr>
+                    <w:rFonts w:cstheme="minorHAnsi"/>
+                    <w:color w:val="333399"/>
+                    <w:szCs w:val="22"/>
+                  </w:rPr>
+                  <w:t xml:space="preserve"> Miriam</w:t>
                 </w:r>
               </w:p>
             </w:tc>
@@ -1041,7 +1078,7 @@
               </mc:Choice>
               <mc:Fallback>
                 <w:pict>
-                  <v:line w14:anchorId="5F1F5EA6" id="Connettore diritto 43" o:spid="_x0000_s1026" style="position:absolute;z-index:251695616;visibility:visible;mso-wrap-style:square;mso-width-percent:0;mso-wrap-distance-left:9pt;mso-wrap-distance-top:0;mso-wrap-distance-right:9pt;mso-wrap-distance-bottom:0;mso-position-horizontal:absolute;mso-position-horizontal-relative:text;mso-position-vertical:absolute;mso-position-vertical-relative:text;mso-width-percent:0;mso-width-relative:margin" from=".15pt,6.05pt" to="425.55pt,6.05pt" o:gfxdata="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" strokecolor="#4472c4 [3204]" strokeweight="1.5pt">
+                  <v:line w14:anchorId="6C1A9AE8" id="Connettore diritto 43" o:spid="_x0000_s1026" style="position:absolute;z-index:251695616;visibility:visible;mso-wrap-style:square;mso-width-percent:0;mso-wrap-distance-left:9pt;mso-wrap-distance-top:0;mso-wrap-distance-right:9pt;mso-wrap-distance-bottom:0;mso-position-horizontal:absolute;mso-position-horizontal-relative:text;mso-position-vertical:absolute;mso-position-vertical-relative:text;mso-width-percent:0;mso-width-relative:margin" from=".15pt,6.05pt" to="425.55pt,6.05pt" o:gfxdata="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" strokecolor="#4472c4 [3204]" strokeweight="1.5pt">
                     <v:stroke joinstyle="miter"/>
                   </v:line>
                 </w:pict>
@@ -1596,7 +1633,21 @@
         <w:rPr>
           <w:rFonts w:cstheme="minorHAnsi"/>
         </w:rPr>
-        <w:t xml:space="preserve">La partita viene gestita da PartitaService. Essa gestisce le mosse dei giocatori e tutto quello che ruota attorno. </w:t>
+        <w:t xml:space="preserve">La partita viene gestita da </w:t>
+      </w:r>
+      <w:proofErr w:type="spellStart"/>
+      <w:r>
+        <w:rPr>
+          <w:rFonts w:cstheme="minorHAnsi"/>
+        </w:rPr>
+        <w:t>PartitaService</w:t>
+      </w:r>
+      <w:proofErr w:type="spellEnd"/>
+      <w:r>
+        <w:rPr>
+          <w:rFonts w:cstheme="minorHAnsi"/>
+        </w:rPr>
+        <w:t xml:space="preserve">. Essa gestisce le mosse dei giocatori e tutto quello che ruota attorno. </w:t>
       </w:r>
       <w:r>
         <w:rPr>
@@ -1615,7 +1666,35 @@
         <w:rPr>
           <w:rFonts w:cstheme="minorHAnsi"/>
         </w:rPr>
-        <w:t>I ruoli sono i seguenti: Giocatore Umano, Giocatore Bot, ScacchieraController e PartitaService.</w:t>
+        <w:t xml:space="preserve">I ruoli sono i seguenti: Giocatore Umano, Giocatore Bot, </w:t>
+      </w:r>
+      <w:proofErr w:type="spellStart"/>
+      <w:r>
+        <w:rPr>
+          <w:rFonts w:cstheme="minorHAnsi"/>
+        </w:rPr>
+        <w:t>ScacchieraController</w:t>
+      </w:r>
+      <w:proofErr w:type="spellEnd"/>
+      <w:r>
+        <w:rPr>
+          <w:rFonts w:cstheme="minorHAnsi"/>
+        </w:rPr>
+        <w:t xml:space="preserve"> e </w:t>
+      </w:r>
+      <w:proofErr w:type="spellStart"/>
+      <w:r>
+        <w:rPr>
+          <w:rFonts w:cstheme="minorHAnsi"/>
+        </w:rPr>
+        <w:t>PartitaService</w:t>
+      </w:r>
+      <w:proofErr w:type="spellEnd"/>
+      <w:r>
+        <w:rPr>
+          <w:rFonts w:cstheme="minorHAnsi"/>
+        </w:rPr>
+        <w:t>.</w:t>
       </w:r>
     </w:p>
     <w:p>
@@ -1795,12 +1874,14 @@
         </w:rPr>
         <w:t xml:space="preserve">La </w:t>
       </w:r>
+      <w:proofErr w:type="spellStart"/>
       <w:r>
         <w:rPr>
           <w:rFonts w:cstheme="minorHAnsi"/>
         </w:rPr>
         <w:t>ScacchieraController</w:t>
       </w:r>
+      <w:proofErr w:type="spellEnd"/>
       <w:r>
         <w:rPr>
           <w:rFonts w:cstheme="minorHAnsi"/>
@@ -2031,11 +2112,19 @@
           <w:rFonts w:cstheme="minorHAnsi"/>
         </w:rPr>
       </w:pPr>
-      <w:r>
-        <w:rPr>
-          <w:rFonts w:cstheme="minorHAnsi"/>
-        </w:rPr>
-        <w:t>PartitaService può:</w:t>
+      <w:proofErr w:type="spellStart"/>
+      <w:r>
+        <w:rPr>
+          <w:rFonts w:cstheme="minorHAnsi"/>
+        </w:rPr>
+        <w:t>PartitaService</w:t>
+      </w:r>
+      <w:proofErr w:type="spellEnd"/>
+      <w:r>
+        <w:rPr>
+          <w:rFonts w:cstheme="minorHAnsi"/>
+        </w:rPr>
+        <w:t xml:space="preserve"> può:</w:t>
       </w:r>
     </w:p>
     <w:p>
@@ -2224,7 +2313,33 @@
         <w:rPr>
           <w:rFonts w:cstheme="minorHAnsi"/>
         </w:rPr>
-        <w:t xml:space="preserve">Giocatore Umano può selezionare e decidere la mossa dei pezzi presenti sulla scacchiera. Se desidera, può annullare le ultime 5 mosse da lui effettuate, potendo riprendere la partita. </w:t>
+        <w:t xml:space="preserve">Giocatore Umano può </w:t>
+      </w:r>
+      <w:r>
+        <w:rPr>
+          <w:rFonts w:cstheme="minorHAnsi"/>
+        </w:rPr>
+        <w:t xml:space="preserve">selezionare (cliccando sul pezzo o trascinandolo sulla scacchiera) </w:t>
+      </w:r>
+      <w:r>
+        <w:rPr>
+          <w:rFonts w:cstheme="minorHAnsi"/>
+        </w:rPr>
+        <w:t xml:space="preserve">e decidere la mossa dei pezzi presenti sulla scacchiera. Se desidera, può annullare le ultime </w:t>
+      </w:r>
+      <w:proofErr w:type="gramStart"/>
+      <w:r>
+        <w:rPr>
+          <w:rFonts w:cstheme="minorHAnsi"/>
+        </w:rPr>
+        <w:t>5</w:t>
+      </w:r>
+      <w:proofErr w:type="gramEnd"/>
+      <w:r>
+        <w:rPr>
+          <w:rFonts w:cstheme="minorHAnsi"/>
+        </w:rPr>
+        <w:t xml:space="preserve"> mosse da lui effettuate, potendo riprendere la partita. </w:t>
       </w:r>
     </w:p>
     <w:p>
@@ -2237,7 +2352,21 @@
         <w:rPr>
           <w:rFonts w:cstheme="minorHAnsi"/>
         </w:rPr>
-        <w:t>Il salvataggio permette a un Giocatore Umano di poter riprendere una partita già salvata in precedenza, con l’utilizzo della Serializzazione e dell’interfaccia Serializable. Essa permette la scrittura su file per rappresentare un’oggetto attraverso flussi di byte.</w:t>
+        <w:t xml:space="preserve">Il salvataggio permette a un Giocatore Umano di poter riprendere una partita già salvata in precedenza, con l’utilizzo della Serializzazione e dell’interfaccia </w:t>
+      </w:r>
+      <w:proofErr w:type="spellStart"/>
+      <w:r>
+        <w:rPr>
+          <w:rFonts w:cstheme="minorHAnsi"/>
+        </w:rPr>
+        <w:t>Serializable</w:t>
+      </w:r>
+      <w:proofErr w:type="spellEnd"/>
+      <w:r>
+        <w:rPr>
+          <w:rFonts w:cstheme="minorHAnsi"/>
+        </w:rPr>
+        <w:t>. Essa permette la scrittura su file per rappresentare un’oggetto attraverso flussi di byte.</w:t>
       </w:r>
     </w:p>
     <w:p>
@@ -2275,7 +2404,21 @@
         <w:rPr>
           <w:rFonts w:cstheme="minorHAnsi"/>
         </w:rPr>
-        <w:t xml:space="preserve">L’alternativa dell’abbandono di una partita è la patta. Un giocatore può richiedere la patta e solo se la patta viene accetta dall’altro giocatore, la partita si conclude con la “parità”. Questo si verifica se la partita si gioca tra due giocatori Umani. Nel caso in cui un Giocatore Umano gioca con il Bot il progetto, così implementato, non permette al Bot di accettare o no la patta. Quindi in questo caso il Giocatore Umano, quando richiede la patta effettua un annullamento della partita. </w:t>
+        <w:t xml:space="preserve">L’alternativa dell’abbandono di una partita è la patta. Un giocatore può richiedere la patta e solo se la patta viene accetta dall’altro giocatore, la partita si conclude con la “parità”. Questo si verifica se la partita si gioca tra due giocatori Umani. Nel caso in cui un Giocatore Umano gioca con il Bot il progetto, così implementato, non permette </w:t>
+      </w:r>
+      <w:proofErr w:type="spellStart"/>
+      <w:r>
+        <w:rPr>
+          <w:rFonts w:cstheme="minorHAnsi"/>
+        </w:rPr>
+        <w:t>al</w:t>
+      </w:r>
+      <w:proofErr w:type="spellEnd"/>
+      <w:r>
+        <w:rPr>
+          <w:rFonts w:cstheme="minorHAnsi"/>
+        </w:rPr>
+        <w:t xml:space="preserve"> Bot di accettare o no la patta. Quindi in questo caso il Giocatore Umano, quando richiede la patta effettua un annullamento della partita. </w:t>
       </w:r>
     </w:p>
     <w:p>
@@ -2348,8 +2491,16 @@
         <w:rPr>
           <w:rFonts w:cstheme="minorHAnsi"/>
         </w:rPr>
-        <w:t>Requisiti funzionali ScacchieraController</w:t>
-      </w:r>
+        <w:t xml:space="preserve">Requisiti funzionali </w:t>
+      </w:r>
+      <w:proofErr w:type="spellStart"/>
+      <w:r>
+        <w:rPr>
+          <w:rFonts w:cstheme="minorHAnsi"/>
+        </w:rPr>
+        <w:t>ScacchieraController</w:t>
+      </w:r>
+      <w:proofErr w:type="spellEnd"/>
     </w:p>
     <w:p>
       <w:pPr>
@@ -2361,19 +2512,117 @@
         <w:rPr>
           <w:rFonts w:cstheme="minorHAnsi"/>
         </w:rPr>
-        <w:t>La classe Scacchiera</w:t>
-      </w:r>
-      <w:r>
-        <w:rPr>
-          <w:rFonts w:cstheme="minorHAnsi"/>
-        </w:rPr>
-        <w:t>Controller si occupa di gestire la parte grafica della scacchiera. Tale classe implementa l’interfaccia Serializable.</w:t>
-      </w:r>
-      <w:r>
-        <w:rPr>
-          <w:rFonts w:cstheme="minorHAnsi"/>
-        </w:rPr>
-        <w:t xml:space="preserve"> ScacchieraController contiene sia variabili legate alla grafica come label, button, MenuItem e altro, sia variabili legate ai metodi come partita, pezzoSelezionato, colorePezzoSelezionato, utili per gestire la mossa dei pezzi.</w:t>
+        <w:t xml:space="preserve">La classe </w:t>
+      </w:r>
+      <w:proofErr w:type="spellStart"/>
+      <w:r>
+        <w:rPr>
+          <w:rFonts w:cstheme="minorHAnsi"/>
+        </w:rPr>
+        <w:t>Scacchiera</w:t>
+      </w:r>
+      <w:r>
+        <w:rPr>
+          <w:rFonts w:cstheme="minorHAnsi"/>
+        </w:rPr>
+        <w:t>Controller</w:t>
+      </w:r>
+      <w:proofErr w:type="spellEnd"/>
+      <w:r>
+        <w:rPr>
+          <w:rFonts w:cstheme="minorHAnsi"/>
+        </w:rPr>
+        <w:t xml:space="preserve"> si occupa di gestire la parte grafica della scacchiera. Tale classe implementa l’interfaccia </w:t>
+      </w:r>
+      <w:proofErr w:type="spellStart"/>
+      <w:r>
+        <w:rPr>
+          <w:rFonts w:cstheme="minorHAnsi"/>
+        </w:rPr>
+        <w:t>Serializable</w:t>
+      </w:r>
+      <w:proofErr w:type="spellEnd"/>
+      <w:r>
+        <w:rPr>
+          <w:rFonts w:cstheme="minorHAnsi"/>
+        </w:rPr>
+        <w:t>.</w:t>
+      </w:r>
+      <w:r>
+        <w:rPr>
+          <w:rFonts w:cstheme="minorHAnsi"/>
+        </w:rPr>
+        <w:t xml:space="preserve"> </w:t>
+      </w:r>
+      <w:proofErr w:type="spellStart"/>
+      <w:r>
+        <w:rPr>
+          <w:rFonts w:cstheme="minorHAnsi"/>
+        </w:rPr>
+        <w:t>ScacchieraController</w:t>
+      </w:r>
+      <w:proofErr w:type="spellEnd"/>
+      <w:r>
+        <w:rPr>
+          <w:rFonts w:cstheme="minorHAnsi"/>
+        </w:rPr>
+        <w:t xml:space="preserve"> contiene sia variabili legate alla grafica come label, </w:t>
+      </w:r>
+      <w:proofErr w:type="spellStart"/>
+      <w:r>
+        <w:rPr>
+          <w:rFonts w:cstheme="minorHAnsi"/>
+        </w:rPr>
+        <w:t>button</w:t>
+      </w:r>
+      <w:proofErr w:type="spellEnd"/>
+      <w:r>
+        <w:rPr>
+          <w:rFonts w:cstheme="minorHAnsi"/>
+        </w:rPr>
+        <w:t xml:space="preserve">, </w:t>
+      </w:r>
+      <w:proofErr w:type="spellStart"/>
+      <w:r>
+        <w:rPr>
+          <w:rFonts w:cstheme="minorHAnsi"/>
+        </w:rPr>
+        <w:t>MenuItem</w:t>
+      </w:r>
+      <w:proofErr w:type="spellEnd"/>
+      <w:r>
+        <w:rPr>
+          <w:rFonts w:cstheme="minorHAnsi"/>
+        </w:rPr>
+        <w:t xml:space="preserve"> e altro, sia variabili legate ai metodi come partita, </w:t>
+      </w:r>
+      <w:proofErr w:type="spellStart"/>
+      <w:r>
+        <w:rPr>
+          <w:rFonts w:cstheme="minorHAnsi"/>
+        </w:rPr>
+        <w:t>pezzoSelezionato</w:t>
+      </w:r>
+      <w:proofErr w:type="spellEnd"/>
+      <w:r>
+        <w:rPr>
+          <w:rFonts w:cstheme="minorHAnsi"/>
+        </w:rPr>
+        <w:t xml:space="preserve">, </w:t>
+      </w:r>
+      <w:proofErr w:type="spellStart"/>
+      <w:r>
+        <w:rPr>
+          <w:rFonts w:cstheme="minorHAnsi"/>
+        </w:rPr>
+        <w:t>colorePezzoSelezionato</w:t>
+      </w:r>
+      <w:proofErr w:type="spellEnd"/>
+      <w:r>
+        <w:rPr>
+          <w:rFonts w:cstheme="minorHAnsi"/>
+        </w:rPr>
+        <w:t>, utili per gestire la mossa dei pezzi.</w:t>
       </w:r>
     </w:p>
     <w:p>
@@ -2392,7 +2641,14 @@
         <w:rPr>
           <w:rFonts w:cstheme="minorHAnsi"/>
         </w:rPr>
-        <w:t xml:space="preserve"> una nuova S</w:t>
+        <w:t xml:space="preserve"> una nuova </w:t>
+      </w:r>
+      <w:proofErr w:type="spellStart"/>
+      <w:r>
+        <w:rPr>
+          <w:rFonts w:cstheme="minorHAnsi"/>
+        </w:rPr>
+        <w:t>S</w:t>
       </w:r>
       <w:r>
         <w:rPr>
@@ -2400,17 +2656,26 @@
         </w:rPr>
         <w:t>cacchieraService</w:t>
       </w:r>
+      <w:proofErr w:type="spellEnd"/>
       <w:r>
         <w:rPr>
           <w:rFonts w:cstheme="minorHAnsi"/>
         </w:rPr>
         <w:t xml:space="preserve">. </w:t>
       </w:r>
-      <w:r>
-        <w:rPr>
-          <w:rFonts w:cstheme="minorHAnsi"/>
-        </w:rPr>
-        <w:t xml:space="preserve">ScacchieraController con altrettanti metodi renderà visibile ciò che </w:t>
+      <w:proofErr w:type="spellStart"/>
+      <w:r>
+        <w:rPr>
+          <w:rFonts w:cstheme="minorHAnsi"/>
+        </w:rPr>
+        <w:t>ScacchieraController</w:t>
+      </w:r>
+      <w:proofErr w:type="spellEnd"/>
+      <w:r>
+        <w:rPr>
+          <w:rFonts w:cstheme="minorHAnsi"/>
+        </w:rPr>
+        <w:t xml:space="preserve"> con altrettanti metodi renderà visibile ciò che </w:t>
       </w:r>
       <w:r>
         <w:rPr>
@@ -2422,7 +2687,21 @@
         <w:rPr>
           <w:rFonts w:cstheme="minorHAnsi"/>
         </w:rPr>
-        <w:t xml:space="preserve"> ScacchieraService. </w:t>
+        <w:t xml:space="preserve"> </w:t>
+      </w:r>
+      <w:proofErr w:type="spellStart"/>
+      <w:r>
+        <w:rPr>
+          <w:rFonts w:cstheme="minorHAnsi"/>
+        </w:rPr>
+        <w:t>ScacchieraService</w:t>
+      </w:r>
+      <w:proofErr w:type="spellEnd"/>
+      <w:r>
+        <w:rPr>
+          <w:rFonts w:cstheme="minorHAnsi"/>
+        </w:rPr>
+        <w:t xml:space="preserve">. </w:t>
       </w:r>
     </w:p>
     <w:p>
@@ -2435,7 +2714,21 @@
         <w:rPr>
           <w:rFonts w:cstheme="minorHAnsi"/>
         </w:rPr>
-        <w:t>Banalmente, ScacchieraController può iniziare una nuova partita, salvare e terminare una partita. Inoltre, può aggiungere i pezzi all’interno della scacchiera grafica, eseguire la mossa che i giocatori decidono di compiere</w:t>
+        <w:t xml:space="preserve">Banalmente, </w:t>
+      </w:r>
+      <w:proofErr w:type="spellStart"/>
+      <w:r>
+        <w:rPr>
+          <w:rFonts w:cstheme="minorHAnsi"/>
+        </w:rPr>
+        <w:t>ScacchieraController</w:t>
+      </w:r>
+      <w:proofErr w:type="spellEnd"/>
+      <w:r>
+        <w:rPr>
+          <w:rFonts w:cstheme="minorHAnsi"/>
+        </w:rPr>
+        <w:t xml:space="preserve"> può iniziare una nuova partita, salvare e terminare una partita. Inoltre, può aggiungere i pezzi all’interno della scacchiera grafica, eseguire la mossa che i giocatori decidono di compiere</w:t>
       </w:r>
       <w:r>
         <w:rPr>
@@ -2473,7 +2766,6 @@
         <w:rPr>
           <w:rFonts w:cstheme="minorHAnsi"/>
         </w:rPr>
-        <w:lastRenderedPageBreak/>
         <w:t>Graficamente, quando un giocatore seleziona un pezzo, saranno visibili le mosse che egli può effettuare</w:t>
       </w:r>
       <w:r>
@@ -2493,7 +2785,49 @@
         <w:rPr>
           <w:rFonts w:cstheme="minorHAnsi"/>
         </w:rPr>
-        <w:t xml:space="preserve">Infine, ScacchieraController gestisce l’annullamento delle ultime 5 mosse e la patta attraverso dei metodi implementati all’interno della classe. Nel momento in cui il giocatore annulla una mossa, ScacchieraController dovrà ristabilire la scacchiera precedente alla mossa che il giocatore ha </w:t>
+        <w:t xml:space="preserve">Infine, </w:t>
+      </w:r>
+      <w:proofErr w:type="spellStart"/>
+      <w:r>
+        <w:rPr>
+          <w:rFonts w:cstheme="minorHAnsi"/>
+        </w:rPr>
+        <w:t>ScacchieraController</w:t>
+      </w:r>
+      <w:proofErr w:type="spellEnd"/>
+      <w:r>
+        <w:rPr>
+          <w:rFonts w:cstheme="minorHAnsi"/>
+        </w:rPr>
+        <w:t xml:space="preserve"> gestisce l’annullamento delle ultime </w:t>
+      </w:r>
+      <w:proofErr w:type="gramStart"/>
+      <w:r>
+        <w:rPr>
+          <w:rFonts w:cstheme="minorHAnsi"/>
+        </w:rPr>
+        <w:t>5</w:t>
+      </w:r>
+      <w:proofErr w:type="gramEnd"/>
+      <w:r>
+        <w:rPr>
+          <w:rFonts w:cstheme="minorHAnsi"/>
+        </w:rPr>
+        <w:t xml:space="preserve"> mosse e la patta attraverso dei metodi implementati all’interno della classe. Nel momento in cui il giocatore annulla una mossa, </w:t>
+      </w:r>
+      <w:proofErr w:type="spellStart"/>
+      <w:r>
+        <w:rPr>
+          <w:rFonts w:cstheme="minorHAnsi"/>
+        </w:rPr>
+        <w:t>ScacchieraController</w:t>
+      </w:r>
+      <w:proofErr w:type="spellEnd"/>
+      <w:r>
+        <w:rPr>
+          <w:rFonts w:cstheme="minorHAnsi"/>
+        </w:rPr>
+        <w:t xml:space="preserve"> dovrà ristabilire la scacchiera precedente alla mossa che il giocatore ha </w:t>
       </w:r>
       <w:r>
         <w:rPr>
@@ -2520,11 +2854,47 @@
           <w:rFonts w:cstheme="minorHAnsi"/>
         </w:rPr>
       </w:pPr>
-      <w:r>
-        <w:rPr>
-          <w:rFonts w:cstheme="minorHAnsi"/>
-        </w:rPr>
-        <w:t xml:space="preserve">ScacchieraController implementa la patta secondo quando detto per il Giocatore Umano. Questa classe gestisce la patta graficamente collegando il concetto di patta a strumenti grafici come button. Inoltre, ci sono degli alert che permettono ai giocatori di richiedere e confermare o no la patta. </w:t>
+      <w:proofErr w:type="spellStart"/>
+      <w:r>
+        <w:rPr>
+          <w:rFonts w:cstheme="minorHAnsi"/>
+        </w:rPr>
+        <w:t>ScacchieraController</w:t>
+      </w:r>
+      <w:proofErr w:type="spellEnd"/>
+      <w:r>
+        <w:rPr>
+          <w:rFonts w:cstheme="minorHAnsi"/>
+        </w:rPr>
+        <w:t xml:space="preserve"> implementa la patta secondo quando detto per il Giocatore Umano. Questa classe gestisce la patta graficamente collegando il concetto di patta a strumenti grafici come </w:t>
+      </w:r>
+      <w:proofErr w:type="spellStart"/>
+      <w:r>
+        <w:rPr>
+          <w:rFonts w:cstheme="minorHAnsi"/>
+        </w:rPr>
+        <w:t>button</w:t>
+      </w:r>
+      <w:proofErr w:type="spellEnd"/>
+      <w:r>
+        <w:rPr>
+          <w:rFonts w:cstheme="minorHAnsi"/>
+        </w:rPr>
+        <w:t xml:space="preserve">. Inoltre, ci sono degli </w:t>
+      </w:r>
+      <w:proofErr w:type="spellStart"/>
+      <w:r>
+        <w:rPr>
+          <w:rFonts w:cstheme="minorHAnsi"/>
+        </w:rPr>
+        <w:t>alert</w:t>
+      </w:r>
+      <w:proofErr w:type="spellEnd"/>
+      <w:r>
+        <w:rPr>
+          <w:rFonts w:cstheme="minorHAnsi"/>
+        </w:rPr>
+        <w:t xml:space="preserve"> che permettono ai giocatori di richiedere e confermare o no la patta. </w:t>
       </w:r>
     </w:p>
     <w:p>
@@ -2542,8 +2912,16 @@
         <w:rPr>
           <w:rFonts w:cstheme="minorHAnsi"/>
         </w:rPr>
-        <w:t>Requisiti PartitaService</w:t>
-      </w:r>
+        <w:t xml:space="preserve">Requisiti </w:t>
+      </w:r>
+      <w:proofErr w:type="spellStart"/>
+      <w:r>
+        <w:rPr>
+          <w:rFonts w:cstheme="minorHAnsi"/>
+        </w:rPr>
+        <w:t>PartitaService</w:t>
+      </w:r>
+      <w:proofErr w:type="spellEnd"/>
     </w:p>
     <w:p>
       <w:pPr>
@@ -2555,7 +2933,21 @@
         <w:rPr>
           <w:rFonts w:cstheme="minorHAnsi"/>
         </w:rPr>
-        <w:t>La classe PartitaService gestisce la partita e tutti i suoi servi</w:t>
+        <w:t xml:space="preserve">La classe </w:t>
+      </w:r>
+      <w:proofErr w:type="spellStart"/>
+      <w:r>
+        <w:rPr>
+          <w:rFonts w:cstheme="minorHAnsi"/>
+        </w:rPr>
+        <w:t>PartitaService</w:t>
+      </w:r>
+      <w:proofErr w:type="spellEnd"/>
+      <w:r>
+        <w:rPr>
+          <w:rFonts w:cstheme="minorHAnsi"/>
+        </w:rPr>
+        <w:t xml:space="preserve"> gestisce la partita e tutti i suoi servi</w:t>
       </w:r>
       <w:r>
         <w:rPr>
@@ -2567,7 +2959,21 @@
         <w:rPr>
           <w:rFonts w:cstheme="minorHAnsi"/>
         </w:rPr>
-        <w:t>i non legati alla grafica.  Tale classe implementa Serializable. Le variabili utilizzate sono g1</w:t>
+        <w:t xml:space="preserve">i non legati alla grafica.  Tale classe implementa </w:t>
+      </w:r>
+      <w:proofErr w:type="spellStart"/>
+      <w:r>
+        <w:rPr>
+          <w:rFonts w:cstheme="minorHAnsi"/>
+        </w:rPr>
+        <w:t>Serializable</w:t>
+      </w:r>
+      <w:proofErr w:type="spellEnd"/>
+      <w:r>
+        <w:rPr>
+          <w:rFonts w:cstheme="minorHAnsi"/>
+        </w:rPr>
+        <w:t>. Le variabili utilizzate sono g1</w:t>
       </w:r>
       <w:r>
         <w:rPr>
@@ -2585,13 +2991,57 @@
         <w:rPr>
           <w:rFonts w:cstheme="minorHAnsi"/>
         </w:rPr>
-        <w:t>, scacchieraController di tipo ScacchieraController utilizzate per creare una nuova partita.</w:t>
-      </w:r>
-      <w:r>
-        <w:rPr>
-          <w:rFonts w:cstheme="minorHAnsi"/>
-        </w:rPr>
-        <w:t xml:space="preserve"> Ci sono altre variabili utili per lo svolgimento della partita come turnoGiocatore che con true indica il giocatore bianco e con false il giocatore nero.</w:t>
+        <w:t xml:space="preserve">, </w:t>
+      </w:r>
+      <w:proofErr w:type="spellStart"/>
+      <w:r>
+        <w:rPr>
+          <w:rFonts w:cstheme="minorHAnsi"/>
+        </w:rPr>
+        <w:t>scacchieraController</w:t>
+      </w:r>
+      <w:proofErr w:type="spellEnd"/>
+      <w:r>
+        <w:rPr>
+          <w:rFonts w:cstheme="minorHAnsi"/>
+        </w:rPr>
+        <w:t xml:space="preserve"> di tipo </w:t>
+      </w:r>
+      <w:proofErr w:type="spellStart"/>
+      <w:r>
+        <w:rPr>
+          <w:rFonts w:cstheme="minorHAnsi"/>
+        </w:rPr>
+        <w:t>ScacchieraController</w:t>
+      </w:r>
+      <w:proofErr w:type="spellEnd"/>
+      <w:r>
+        <w:rPr>
+          <w:rFonts w:cstheme="minorHAnsi"/>
+        </w:rPr>
+        <w:t xml:space="preserve"> utilizzate per creare una nuova partita.</w:t>
+      </w:r>
+      <w:r>
+        <w:rPr>
+          <w:rFonts w:cstheme="minorHAnsi"/>
+        </w:rPr>
+        <w:t xml:space="preserve"> Ci sono altre variabili utili per lo svolgimento della partita come </w:t>
+      </w:r>
+      <w:proofErr w:type="spellStart"/>
+      <w:proofErr w:type="gramStart"/>
+      <w:r>
+        <w:rPr>
+          <w:rFonts w:cstheme="minorHAnsi"/>
+        </w:rPr>
+        <w:t>turnoGiocatore</w:t>
+      </w:r>
+      <w:proofErr w:type="spellEnd"/>
+      <w:proofErr w:type="gramEnd"/>
+      <w:r>
+        <w:rPr>
+          <w:rFonts w:cstheme="minorHAnsi"/>
+        </w:rPr>
+        <w:t xml:space="preserve"> che con true indica il giocatore bianco e con false il giocatore nero.</w:t>
       </w:r>
       <w:r>
         <w:rPr>
@@ -2610,7 +3060,21 @@
         <w:rPr>
           <w:rFonts w:cstheme="minorHAnsi"/>
         </w:rPr>
-        <w:t>All’interno della classe sono presenti più costrutti ognuno utilizzato per istanziare PartitaService in base all’utilità. Un costruttore istanzia l’oggetto partita considerando i due giocatori, il bot se è presente o meno e la scacchiera della partita univoca per questa istanza. Un secondo costrutto</w:t>
+        <w:t xml:space="preserve">All’interno della classe sono presenti più costrutti ognuno utilizzato per istanziare </w:t>
+      </w:r>
+      <w:proofErr w:type="spellStart"/>
+      <w:r>
+        <w:rPr>
+          <w:rFonts w:cstheme="minorHAnsi"/>
+        </w:rPr>
+        <w:t>PartitaService</w:t>
+      </w:r>
+      <w:proofErr w:type="spellEnd"/>
+      <w:r>
+        <w:rPr>
+          <w:rFonts w:cstheme="minorHAnsi"/>
+        </w:rPr>
+        <w:t xml:space="preserve"> in base all’utilità. Un costruttore istanzia l’oggetto partita considerando i due giocatori, il bot se è presente o meno e la scacchiera della partita univoca per questa istanza. Un secondo costrutto</w:t>
       </w:r>
       <w:r>
         <w:rPr>
@@ -2625,11 +3089,19 @@
           <w:rFonts w:cstheme="minorHAnsi"/>
         </w:rPr>
       </w:pPr>
-      <w:r>
-        <w:rPr>
-          <w:rFonts w:cstheme="minorHAnsi"/>
-        </w:rPr>
-        <w:t>PartitaService gestisce il cambio turno</w:t>
+      <w:proofErr w:type="spellStart"/>
+      <w:r>
+        <w:rPr>
+          <w:rFonts w:cstheme="minorHAnsi"/>
+        </w:rPr>
+        <w:t>PartitaService</w:t>
+      </w:r>
+      <w:proofErr w:type="spellEnd"/>
+      <w:r>
+        <w:rPr>
+          <w:rFonts w:cstheme="minorHAnsi"/>
+        </w:rPr>
+        <w:t xml:space="preserve"> gestisce il cambio turno</w:t>
       </w:r>
       <w:r>
         <w:rPr>
@@ -2656,11 +3128,19 @@
           <w:rFonts w:cstheme="minorHAnsi"/>
         </w:rPr>
       </w:pPr>
-      <w:r>
-        <w:rPr>
-          <w:rFonts w:cstheme="minorHAnsi"/>
-        </w:rPr>
-        <w:t>PartitaService, infatti, si occupa del salvataggio dei file delle partite</w:t>
+      <w:proofErr w:type="spellStart"/>
+      <w:r>
+        <w:rPr>
+          <w:rFonts w:cstheme="minorHAnsi"/>
+        </w:rPr>
+        <w:t>PartitaService</w:t>
+      </w:r>
+      <w:proofErr w:type="spellEnd"/>
+      <w:r>
+        <w:rPr>
+          <w:rFonts w:cstheme="minorHAnsi"/>
+        </w:rPr>
+        <w:t>, infatti, si occupa del salvataggio dei file delle partite</w:t>
       </w:r>
       <w:r>
         <w:rPr>
@@ -2703,7 +3183,21 @@
         <w:rPr>
           <w:rFonts w:cstheme="minorHAnsi"/>
         </w:rPr>
-        <w:t xml:space="preserve"> PartitaService si occupa della gestione dello scacco matto e dello scacco. Possiede un metodo che controlla se il re è sotto scacco. Questo metodo verrà invocato </w:t>
+        <w:t xml:space="preserve"> </w:t>
+      </w:r>
+      <w:proofErr w:type="spellStart"/>
+      <w:r>
+        <w:rPr>
+          <w:rFonts w:cstheme="minorHAnsi"/>
+        </w:rPr>
+        <w:t>PartitaService</w:t>
+      </w:r>
+      <w:proofErr w:type="spellEnd"/>
+      <w:r>
+        <w:rPr>
+          <w:rFonts w:cstheme="minorHAnsi"/>
+        </w:rPr>
+        <w:t xml:space="preserve"> si occupa della gestione dello scacco matto e dello scacco. Possiede un metodo che controlla se il re è sotto scacco. Questo metodo verrà invocato </w:t>
       </w:r>
       <w:r>
         <w:rPr>
@@ -2717,11 +3211,19 @@
         </w:rPr>
         <w:t xml:space="preserve"> all’interno della classe </w:t>
       </w:r>
-      <w:r>
-        <w:rPr>
-          <w:rFonts w:cstheme="minorHAnsi"/>
-        </w:rPr>
-        <w:t>ScacchieraController.</w:t>
+      <w:proofErr w:type="spellStart"/>
+      <w:r>
+        <w:rPr>
+          <w:rFonts w:cstheme="minorHAnsi"/>
+        </w:rPr>
+        <w:t>ScacchieraController</w:t>
+      </w:r>
+      <w:proofErr w:type="spellEnd"/>
+      <w:r>
+        <w:rPr>
+          <w:rFonts w:cstheme="minorHAnsi"/>
+        </w:rPr>
+        <w:t>.</w:t>
       </w:r>
     </w:p>
     <w:p>
@@ -2789,7 +3291,21 @@
         <w:rPr>
           <w:rFonts w:cstheme="minorHAnsi"/>
         </w:rPr>
-        <w:t xml:space="preserve">lass diagram che rappresenta il </w:t>
+        <w:t xml:space="preserve">lass </w:t>
+      </w:r>
+      <w:proofErr w:type="spellStart"/>
+      <w:r>
+        <w:rPr>
+          <w:rFonts w:cstheme="minorHAnsi"/>
+        </w:rPr>
+        <w:t>diagram</w:t>
+      </w:r>
+      <w:proofErr w:type="spellEnd"/>
+      <w:r>
+        <w:rPr>
+          <w:rFonts w:cstheme="minorHAnsi"/>
+        </w:rPr>
+        <w:t xml:space="preserve"> che rappresenta il </w:t>
       </w:r>
       <w:r>
         <w:rPr>
@@ -7643,16 +8159,6 @@
 </file>
 
 <file path=customXml/item1.xml><?xml version="1.0" encoding="utf-8"?>
-<p:properties xmlns:p="http://schemas.microsoft.com/office/2006/metadata/properties" xmlns:xsi="http://www.w3.org/2001/XMLSchema-instance" xmlns:pc="http://schemas.microsoft.com/office/infopath/2007/PartnerControls">
-  <documentManagement/>
-</p:properties>
-</file>
-
-<file path=customXml/item2.xml><?xml version="1.0" encoding="utf-8"?>
-<b:Sources xmlns:b="http://schemas.openxmlformats.org/officeDocument/2006/bibliography" xmlns="http://schemas.openxmlformats.org/officeDocument/2006/bibliography" SelectedStyle="\APASixthEditionOfficeOnline.xsl" StyleName="APA" Version="6"/>
-</file>
-
-<file path=customXml/item3.xml><?xml version="1.0" encoding="utf-8"?>
 <ct:contentTypeSchema xmlns:ct="http://schemas.microsoft.com/office/2006/metadata/contentType" xmlns:ma="http://schemas.microsoft.com/office/2006/metadata/properties/metaAttributes" ct:_="" ma:_="" ma:contentTypeName="Documento" ma:contentTypeID="0x010100EC5AE4BB47ADB040B13A5770277872A9" ma:contentTypeVersion="2" ma:contentTypeDescription="Creare un nuovo documento." ma:contentTypeScope="" ma:versionID="ca7759a5f003f18dfc4f4bd63dcfc6bf">
   <xsd:schema xmlns:xsd="http://www.w3.org/2001/XMLSchema" xmlns:xs="http://www.w3.org/2001/XMLSchema" xmlns:p="http://schemas.microsoft.com/office/2006/metadata/properties" xmlns:ns2="8b6d770d-9fe2-4898-b015-a8d825ece434" targetNamespace="http://schemas.microsoft.com/office/2006/metadata/properties" ma:root="true" ma:fieldsID="674db32b5a8a0b375127f5d00a0a5732" ns2:_="">
     <xsd:import namespace="8b6d770d-9fe2-4898-b015-a8d825ece434"/>
@@ -7784,6 +8290,16 @@
 </ct:contentTypeSchema>
 </file>
 
+<file path=customXml/item2.xml><?xml version="1.0" encoding="utf-8"?>
+<b:Sources xmlns:b="http://schemas.openxmlformats.org/officeDocument/2006/bibliography" xmlns="http://schemas.openxmlformats.org/officeDocument/2006/bibliography" SelectedStyle="\APASixthEditionOfficeOnline.xsl" StyleName="APA" Version="6"/>
+</file>
+
+<file path=customXml/item3.xml><?xml version="1.0" encoding="utf-8"?>
+<p:properties xmlns:p="http://schemas.microsoft.com/office/2006/metadata/properties" xmlns:xsi="http://www.w3.org/2001/XMLSchema-instance" xmlns:pc="http://schemas.microsoft.com/office/infopath/2007/PartnerControls">
+  <documentManagement/>
+</p:properties>
+</file>
+
 <file path=customXml/item4.xml><?xml version="1.0" encoding="utf-8"?>
 <?mso-contentType ?>
 <FormTemplates xmlns="http://schemas.microsoft.com/sharepoint/v3/contenttype/forms">
@@ -7794,23 +8310,6 @@
 </file>
 
 <file path=customXml/itemProps1.xml><?xml version="1.0" encoding="utf-8"?>
-<ds:datastoreItem xmlns:ds="http://schemas.openxmlformats.org/officeDocument/2006/customXml" ds:itemID="{CB5774A1-796C-4D34-A9F1-AF48B60CEA6C}">
-  <ds:schemaRefs>
-    <ds:schemaRef ds:uri="http://schemas.microsoft.com/office/2006/metadata/properties"/>
-    <ds:schemaRef ds:uri="http://schemas.microsoft.com/office/infopath/2007/PartnerControls"/>
-  </ds:schemaRefs>
-</ds:datastoreItem>
-</file>
-
-<file path=customXml/itemProps2.xml><?xml version="1.0" encoding="utf-8"?>
-<ds:datastoreItem xmlns:ds="http://schemas.openxmlformats.org/officeDocument/2006/customXml" ds:itemID="{393FEEA6-D434-4B28-B035-556EB66551F6}">
-  <ds:schemaRefs>
-    <ds:schemaRef ds:uri="http://schemas.openxmlformats.org/officeDocument/2006/bibliography"/>
-  </ds:schemaRefs>
-</ds:datastoreItem>
-</file>
-
-<file path=customXml/itemProps3.xml><?xml version="1.0" encoding="utf-8"?>
 <ds:datastoreItem xmlns:ds="http://schemas.openxmlformats.org/officeDocument/2006/customXml" ds:itemID="{5A528826-74E5-4468-BC55-A5660BCF0A4A}">
   <ds:schemaRefs>
     <ds:schemaRef ds:uri="http://schemas.microsoft.com/office/2006/metadata/contentType"/>
@@ -7828,6 +8327,23 @@
 </ds:datastoreItem>
 </file>
 
+<file path=customXml/itemProps2.xml><?xml version="1.0" encoding="utf-8"?>
+<ds:datastoreItem xmlns:ds="http://schemas.openxmlformats.org/officeDocument/2006/customXml" ds:itemID="{393FEEA6-D434-4B28-B035-556EB66551F6}">
+  <ds:schemaRefs>
+    <ds:schemaRef ds:uri="http://schemas.openxmlformats.org/officeDocument/2006/bibliography"/>
+  </ds:schemaRefs>
+</ds:datastoreItem>
+</file>
+
+<file path=customXml/itemProps3.xml><?xml version="1.0" encoding="utf-8"?>
+<ds:datastoreItem xmlns:ds="http://schemas.openxmlformats.org/officeDocument/2006/customXml" ds:itemID="{CB5774A1-796C-4D34-A9F1-AF48B60CEA6C}">
+  <ds:schemaRefs>
+    <ds:schemaRef ds:uri="http://schemas.microsoft.com/office/2006/metadata/properties"/>
+    <ds:schemaRef ds:uri="http://schemas.microsoft.com/office/infopath/2007/PartnerControls"/>
+  </ds:schemaRefs>
+</ds:datastoreItem>
+</file>
+
 <file path=customXml/itemProps4.xml><?xml version="1.0" encoding="utf-8"?>
 <ds:datastoreItem xmlns:ds="http://schemas.openxmlformats.org/officeDocument/2006/customXml" ds:itemID="{1EAFE88E-C664-4910-9D3E-159EF4530FAE}">
   <ds:schemaRefs>

</xml_diff>